<commit_message>
added discussion to section 2
</commit_message>
<xml_diff>
--- a/knowledge4 (1).docx
+++ b/knowledge4 (1).docx
@@ -1003,7 +1003,23 @@
           <w:sz w:val="24"/>
           <w:szCs w:val="24"/>
         </w:rPr>
-        <w:t xml:space="preserve"> was the daughter of Bhaskara (during 1150 A.D), who was one of the pioneers in Indian mathematics. The tale goes like this: Līlāvati was an intelligent and inquisitive child and Bhaskara had always kept an eye on this nature of hers. However, when Bhaskara analysed her horroscope, he was shocked to see that her marriage will be short-lived. To circumvent this issue, Bhaskara prepared a perfect device that could calculate the auspicious time for her marriage. Līlāvati’s curiousness drew her close to the device (when her father was not near) and while examining, the pearl that she was wearing fell into the device. The calculations went awry and the auspicious time was missed. Eventually, Līlāvati got married, but as feared it was short-lived. Soon after this incidence, Līlāvati was extremely upset and was not able to lead her regular normal activities. In order to overcome her worries, Bhaskara posed a lot of arithmeic puzzles which made her busy. These questions later on helped her to be the greatest mathematicians of all times [</w:t>
+        <w:t xml:space="preserve"> was the daughter of Bhaskara (during 1150 A.D), who was one of the pioneers in Indian mathematics. The tale goes like this: Līlāvati was an intelligent and inquisitive child and Bhaskara had always kept an eye on this nature of hers. However, when Bhaskara analysed her horroscope, he was shocked to see that her marriage will be short-lived. To circumvent this issue, Bhaskara prepared a perfect device that could calculate the auspicious time for her marriage. Līlāvati’s curiousness drew her close to the device (when her father was not near) and while examining, the pearl that she was wearing fell into the device. The calculations went awry and the auspicious time was missed. Eventually, Līlāvati got married, but as feared it was short-lived. Soon after this incidence, Līlāvati was extremely upset and was not able to lead her regular normal activities. In order to overcome her worries, Bhaskara posed a lot of arithme</w:t>
+      </w:r>
+      <w:r>
+        <w:rPr>
+          <w:rFonts w:cs="" w:cstheme="minorBidi"/>
+          <w:sz w:val="24"/>
+          <w:szCs w:val="24"/>
+        </w:rPr>
+        <w:t>t</w:t>
+      </w:r>
+      <w:r>
+        <w:rPr>
+          <w:rFonts w:cs="" w:cstheme="minorBidi"/>
+          <w:sz w:val="24"/>
+          <w:szCs w:val="24"/>
+        </w:rPr>
+        <w:t>ic puzzles which made her busy. These questions later on helped her to be the greatest mathematicians of all times [</w:t>
       </w:r>
       <w:r>
         <w:rPr>
@@ -1032,6 +1048,257 @@
           <w:szCs w:val="24"/>
         </w:rPr>
         <w:t xml:space="preserve">]. </w:t>
+      </w:r>
+    </w:p>
+    <w:p>
+      <w:pPr>
+        <w:pStyle w:val="Normal"/>
+        <w:spacing w:before="240" w:after="0"/>
+        <w:ind w:firstLine="300"/>
+        <w:rPr>
+          <w:b/>
+          <w:b/>
+          <w:bCs/>
+          <w:color w:val="6666FF"/>
+        </w:rPr>
+      </w:pPr>
+      <w:r>
+        <w:rPr>
+          <w:rFonts w:cs="" w:cstheme="minorBidi"/>
+          <w:b/>
+          <w:bCs/>
+          <w:color w:val="6666FF"/>
+          <w:sz w:val="24"/>
+          <w:szCs w:val="24"/>
+        </w:rPr>
+        <w:t xml:space="preserve">Discussion: </w:t>
+      </w:r>
+    </w:p>
+    <w:p>
+      <w:pPr>
+        <w:pStyle w:val="Normal"/>
+        <w:spacing w:before="240" w:after="0"/>
+        <w:ind w:firstLine="300"/>
+        <w:rPr>
+          <w:b w:val="false"/>
+          <w:b w:val="false"/>
+          <w:bCs w:val="false"/>
+          <w:color w:val="6666FF"/>
+          <w:sz w:val="24"/>
+          <w:szCs w:val="24"/>
+        </w:rPr>
+      </w:pPr>
+      <w:r>
+        <w:rPr>
+          <w:rFonts w:cs="" w:cstheme="minorBidi"/>
+          <w:b w:val="false"/>
+          <w:bCs w:val="false"/>
+          <w:color w:val="6666FF"/>
+          <w:sz w:val="24"/>
+          <w:szCs w:val="24"/>
+        </w:rPr>
+        <w:t>From the above casestudies and from the Indian scriptures, we have to come to know that:</w:t>
+      </w:r>
+    </w:p>
+    <w:p>
+      <w:pPr>
+        <w:pStyle w:val="Normal"/>
+        <w:numPr>
+          <w:ilvl w:val="0"/>
+          <w:numId w:val="1"/>
+        </w:numPr>
+        <w:spacing w:before="240" w:after="0"/>
+        <w:ind w:firstLine="300"/>
+        <w:rPr>
+          <w:b w:val="false"/>
+          <w:b w:val="false"/>
+          <w:bCs w:val="false"/>
+          <w:color w:val="6666FF"/>
+          <w:sz w:val="24"/>
+          <w:szCs w:val="24"/>
+        </w:rPr>
+      </w:pPr>
+      <w:r>
+        <w:rPr>
+          <w:rFonts w:cs="" w:cstheme="minorBidi"/>
+          <w:b w:val="false"/>
+          <w:bCs w:val="false"/>
+          <w:color w:val="6666FF"/>
+          <w:sz w:val="24"/>
+          <w:szCs w:val="24"/>
+        </w:rPr>
+        <w:t xml:space="preserve">Women </w:t>
+      </w:r>
+      <w:r>
+        <w:rPr>
+          <w:rFonts w:cs="" w:cstheme="minorBidi"/>
+          <w:b w:val="false"/>
+          <w:bCs w:val="false"/>
+          <w:color w:val="6666FF"/>
+          <w:sz w:val="24"/>
+          <w:szCs w:val="24"/>
+        </w:rPr>
+        <w:t>were placed at a higher status. This is evident from the symbolism of Goddess Saraswati.</w:t>
+      </w:r>
+    </w:p>
+    <w:p>
+      <w:pPr>
+        <w:pStyle w:val="Normal"/>
+        <w:numPr>
+          <w:ilvl w:val="0"/>
+          <w:numId w:val="1"/>
+        </w:numPr>
+        <w:spacing w:before="240" w:after="0"/>
+        <w:ind w:firstLine="300"/>
+        <w:rPr>
+          <w:b w:val="false"/>
+          <w:b w:val="false"/>
+          <w:bCs w:val="false"/>
+          <w:sz w:val="24"/>
+          <w:szCs w:val="24"/>
+        </w:rPr>
+      </w:pPr>
+      <w:r>
+        <w:rPr>
+          <w:rFonts w:cs="" w:cstheme="minorBidi"/>
+          <w:b w:val="false"/>
+          <w:bCs w:val="false"/>
+          <w:color w:val="6666FF"/>
+          <w:sz w:val="24"/>
+          <w:szCs w:val="24"/>
+        </w:rPr>
+        <w:t>Women w</w:t>
+      </w:r>
+      <w:r>
+        <w:rPr>
+          <w:rFonts w:cs="" w:cstheme="minorBidi"/>
+          <w:b w:val="false"/>
+          <w:bCs w:val="false"/>
+          <w:color w:val="6666FF"/>
+          <w:sz w:val="24"/>
+          <w:szCs w:val="24"/>
+        </w:rPr>
+        <w:t xml:space="preserve">ere intellectual and knowledgable, as seen from the conversation </w:t>
+      </w:r>
+      <w:r>
+        <w:rPr>
+          <w:rFonts w:cs="" w:cstheme="minorBidi"/>
+          <w:b w:val="false"/>
+          <w:bCs w:val="false"/>
+          <w:color w:val="6666FF"/>
+          <w:sz w:val="24"/>
+          <w:szCs w:val="24"/>
+        </w:rPr>
+        <w:t xml:space="preserve">between Gargi and Yajnavalkya. </w:t>
+        <w:tab/>
+        <w:t xml:space="preserve">They were also allowed to prove their competance on par with men in the courtroom. </w:t>
+      </w:r>
+    </w:p>
+    <w:p>
+      <w:pPr>
+        <w:pStyle w:val="Normal"/>
+        <w:numPr>
+          <w:ilvl w:val="0"/>
+          <w:numId w:val="1"/>
+        </w:numPr>
+        <w:spacing w:before="240" w:after="0"/>
+        <w:ind w:firstLine="300"/>
+        <w:rPr>
+          <w:b w:val="false"/>
+          <w:b w:val="false"/>
+          <w:bCs w:val="false"/>
+          <w:sz w:val="24"/>
+          <w:szCs w:val="24"/>
+        </w:rPr>
+      </w:pPr>
+      <w:r>
+        <w:rPr>
+          <w:rFonts w:cs="" w:cstheme="minorBidi"/>
+          <w:b w:val="false"/>
+          <w:bCs w:val="false"/>
+          <w:color w:val="6666FF"/>
+          <w:sz w:val="24"/>
+          <w:szCs w:val="24"/>
+        </w:rPr>
+        <w:t>As mentioned earlier, the awareness of energy and atom prevailed in the earlier days, and women poet such as Avvaiyaar has experienced this awareness. Furthermore, the poems written by this poet were well received in the earlier days. This indicates the acceptance of female intellectuals in south India.</w:t>
+      </w:r>
+    </w:p>
+    <w:p>
+      <w:pPr>
+        <w:pStyle w:val="Normal"/>
+        <w:numPr>
+          <w:ilvl w:val="0"/>
+          <w:numId w:val="1"/>
+        </w:numPr>
+        <w:spacing w:before="240" w:after="0"/>
+        <w:ind w:firstLine="300"/>
+        <w:rPr>
+          <w:b w:val="false"/>
+          <w:b w:val="false"/>
+          <w:bCs w:val="false"/>
+          <w:sz w:val="24"/>
+          <w:szCs w:val="24"/>
+        </w:rPr>
+      </w:pPr>
+      <w:r>
+        <w:rPr>
+          <w:rFonts w:cs="" w:cstheme="minorBidi"/>
+          <w:b w:val="false"/>
+          <w:bCs w:val="false"/>
+          <w:color w:val="6666FF"/>
+          <w:sz w:val="24"/>
+          <w:szCs w:val="24"/>
+        </w:rPr>
+        <w:t>Lilavati’s case study stands as a proof  for the education of  women in those days. While there is a news that in the present scenario parents object the daughter’s education, Bhaskara himself, had taught arithmetic pu</w:t>
+      </w:r>
+      <w:r>
+        <w:rPr>
+          <w:rFonts w:cs="" w:cstheme="minorBidi"/>
+          <w:b w:val="false"/>
+          <w:bCs w:val="false"/>
+          <w:color w:val="6666FF"/>
+          <w:sz w:val="24"/>
+          <w:szCs w:val="24"/>
+        </w:rPr>
+        <w:t xml:space="preserve">zzles to Lilavati and helped her to be a mathematician. </w:t>
+      </w:r>
+    </w:p>
+    <w:p>
+      <w:pPr>
+        <w:pStyle w:val="Normal"/>
+        <w:numPr>
+          <w:ilvl w:val="0"/>
+          <w:numId w:val="0"/>
+        </w:numPr>
+        <w:spacing w:before="240" w:after="0"/>
+        <w:ind w:left="720" w:hanging="0"/>
+        <w:rPr>
+          <w:rFonts w:cs="" w:cstheme="minorBidi"/>
+          <w:color w:val="6666FF"/>
+        </w:rPr>
+      </w:pPr>
+      <w:r>
+        <w:rPr>
+          <w:b w:val="false"/>
+          <w:bCs w:val="false"/>
+          <w:sz w:val="24"/>
+          <w:szCs w:val="24"/>
+        </w:rPr>
+      </w:r>
+    </w:p>
+    <w:p>
+      <w:pPr>
+        <w:pStyle w:val="Normal"/>
+        <w:spacing w:before="240" w:after="0"/>
+        <w:ind w:firstLine="300"/>
+        <w:rPr>
+          <w:rFonts w:cs="" w:cstheme="minorBidi"/>
+          <w:sz w:val="24"/>
+          <w:szCs w:val="24"/>
+        </w:rPr>
+      </w:pPr>
+      <w:r>
+        <w:rPr/>
       </w:r>
     </w:p>
     <w:p>
@@ -1119,7 +1386,11 @@
         </w:rPr>
       </w:pPr>
       <w:r>
-        <w:rPr/>
+        <w:rPr>
+          <w:rFonts w:cs="" w:cstheme="minorBidi"/>
+          <w:sz w:val="24"/>
+          <w:szCs w:val="24"/>
+        </w:rPr>
       </w:r>
     </w:p>
     <w:p>
@@ -2675,7 +2946,11 @@
         </w:rPr>
       </w:pPr>
       <w:r>
-        <w:rPr/>
+        <w:rPr>
+          <w:rFonts w:cs="" w:cstheme="minorBidi"/>
+          <w:sz w:val="24"/>
+          <w:szCs w:val="24"/>
+        </w:rPr>
       </w:r>
     </w:p>
     <w:p>
@@ -2736,7 +3011,7 @@
       <w:tblPr>
         <w:tblW w:w="10516" w:type="dxa"/>
         <w:jc w:val="left"/>
-        <w:tblInd w:w="8" w:type="dxa"/>
+        <w:tblInd w:w="1" w:type="dxa"/>
         <w:tblBorders>
           <w:top w:val="double" w:sz="6" w:space="0" w:color="000001"/>
           <w:left w:val="single" w:sz="6" w:space="0" w:color="000001"/>
@@ -2756,8 +3031,8 @@
       <w:tblGrid>
         <w:gridCol w:w="1412"/>
         <w:gridCol w:w="2030"/>
-        <w:gridCol w:w="3905"/>
-        <w:gridCol w:w="3168"/>
+        <w:gridCol w:w="3906"/>
+        <w:gridCol w:w="3167"/>
       </w:tblGrid>
       <w:tr>
         <w:trPr/>
@@ -2843,7 +3118,7 @@
         </w:tc>
         <w:tc>
           <w:tcPr>
-            <w:tcW w:w="3905" w:type="dxa"/>
+            <w:tcW w:w="3906" w:type="dxa"/>
             <w:tcBorders>
               <w:top w:val="double" w:sz="6" w:space="0" w:color="000001"/>
               <w:left w:val="single" w:sz="6" w:space="0" w:color="000001"/>
@@ -2879,7 +3154,7 @@
         </w:tc>
         <w:tc>
           <w:tcPr>
-            <w:tcW w:w="3168" w:type="dxa"/>
+            <w:tcW w:w="3167" w:type="dxa"/>
             <w:tcBorders>
               <w:top w:val="double" w:sz="6" w:space="0" w:color="000001"/>
               <w:left w:val="single" w:sz="6" w:space="0" w:color="000001"/>
@@ -2920,6 +3195,7 @@
           <w:tcPr>
             <w:tcW w:w="1412" w:type="dxa"/>
             <w:tcBorders>
+              <w:top w:val="single" w:sz="6" w:space="0" w:color="000001"/>
               <w:left w:val="single" w:sz="6" w:space="0" w:color="000001"/>
               <w:bottom w:val="single" w:sz="6" w:space="0" w:color="000001"/>
               <w:right w:val="single" w:sz="6" w:space="0" w:color="000001"/>
@@ -2974,6 +3250,7 @@
           <w:tcPr>
             <w:tcW w:w="2030" w:type="dxa"/>
             <w:tcBorders>
+              <w:top w:val="single" w:sz="6" w:space="0" w:color="000001"/>
               <w:left w:val="single" w:sz="6" w:space="0" w:color="000001"/>
               <w:bottom w:val="single" w:sz="6" w:space="0" w:color="000001"/>
               <w:right w:val="single" w:sz="6" w:space="0" w:color="000001"/>
@@ -3007,8 +3284,9 @@
         </w:tc>
         <w:tc>
           <w:tcPr>
-            <w:tcW w:w="3905" w:type="dxa"/>
+            <w:tcW w:w="3906" w:type="dxa"/>
             <w:tcBorders>
+              <w:top w:val="single" w:sz="6" w:space="0" w:color="000001"/>
               <w:left w:val="single" w:sz="6" w:space="0" w:color="000001"/>
               <w:bottom w:val="single" w:sz="6" w:space="0" w:color="000001"/>
               <w:right w:val="single" w:sz="6" w:space="0" w:color="000001"/>
@@ -3042,8 +3320,9 @@
         </w:tc>
         <w:tc>
           <w:tcPr>
-            <w:tcW w:w="3168" w:type="dxa"/>
+            <w:tcW w:w="3167" w:type="dxa"/>
             <w:tcBorders>
+              <w:top w:val="single" w:sz="6" w:space="0" w:color="000001"/>
               <w:left w:val="single" w:sz="6" w:space="0" w:color="000001"/>
               <w:bottom w:val="single" w:sz="6" w:space="0" w:color="000001"/>
               <w:right w:val="single" w:sz="6" w:space="0" w:color="000001"/>
@@ -3082,6 +3361,7 @@
           <w:tcPr>
             <w:tcW w:w="1412" w:type="dxa"/>
             <w:tcBorders>
+              <w:top w:val="single" w:sz="6" w:space="0" w:color="000001"/>
               <w:left w:val="single" w:sz="6" w:space="0" w:color="000001"/>
               <w:bottom w:val="single" w:sz="6" w:space="0" w:color="000001"/>
               <w:right w:val="single" w:sz="6" w:space="0" w:color="000001"/>
@@ -3125,6 +3405,7 @@
           <w:tcPr>
             <w:tcW w:w="2030" w:type="dxa"/>
             <w:tcBorders>
+              <w:top w:val="single" w:sz="6" w:space="0" w:color="000001"/>
               <w:left w:val="single" w:sz="6" w:space="0" w:color="000001"/>
               <w:bottom w:val="single" w:sz="6" w:space="0" w:color="000001"/>
               <w:right w:val="single" w:sz="6" w:space="0" w:color="000001"/>
@@ -3158,8 +3439,9 @@
         </w:tc>
         <w:tc>
           <w:tcPr>
-            <w:tcW w:w="3905" w:type="dxa"/>
+            <w:tcW w:w="3906" w:type="dxa"/>
             <w:tcBorders>
+              <w:top w:val="single" w:sz="6" w:space="0" w:color="000001"/>
               <w:left w:val="single" w:sz="6" w:space="0" w:color="000001"/>
               <w:bottom w:val="single" w:sz="6" w:space="0" w:color="000001"/>
               <w:right w:val="single" w:sz="6" w:space="0" w:color="000001"/>
@@ -3193,8 +3475,9 @@
         </w:tc>
         <w:tc>
           <w:tcPr>
-            <w:tcW w:w="3168" w:type="dxa"/>
+            <w:tcW w:w="3167" w:type="dxa"/>
             <w:tcBorders>
+              <w:top w:val="single" w:sz="6" w:space="0" w:color="000001"/>
               <w:left w:val="single" w:sz="6" w:space="0" w:color="000001"/>
               <w:bottom w:val="single" w:sz="6" w:space="0" w:color="000001"/>
               <w:right w:val="single" w:sz="6" w:space="0" w:color="000001"/>
@@ -3233,6 +3516,7 @@
           <w:tcPr>
             <w:tcW w:w="1412" w:type="dxa"/>
             <w:tcBorders>
+              <w:top w:val="single" w:sz="6" w:space="0" w:color="000001"/>
               <w:left w:val="single" w:sz="6" w:space="0" w:color="000001"/>
               <w:bottom w:val="single" w:sz="6" w:space="0" w:color="000001"/>
               <w:right w:val="single" w:sz="6" w:space="0" w:color="000001"/>
@@ -3276,6 +3560,7 @@
           <w:tcPr>
             <w:tcW w:w="2030" w:type="dxa"/>
             <w:tcBorders>
+              <w:top w:val="single" w:sz="6" w:space="0" w:color="000001"/>
               <w:left w:val="single" w:sz="6" w:space="0" w:color="000001"/>
               <w:bottom w:val="single" w:sz="6" w:space="0" w:color="000001"/>
               <w:right w:val="single" w:sz="6" w:space="0" w:color="000001"/>
@@ -3309,8 +3594,9 @@
         </w:tc>
         <w:tc>
           <w:tcPr>
-            <w:tcW w:w="3905" w:type="dxa"/>
+            <w:tcW w:w="3906" w:type="dxa"/>
             <w:tcBorders>
+              <w:top w:val="single" w:sz="6" w:space="0" w:color="000001"/>
               <w:left w:val="single" w:sz="6" w:space="0" w:color="000001"/>
               <w:bottom w:val="single" w:sz="6" w:space="0" w:color="000001"/>
               <w:right w:val="single" w:sz="6" w:space="0" w:color="000001"/>
@@ -3344,8 +3630,9 @@
         </w:tc>
         <w:tc>
           <w:tcPr>
-            <w:tcW w:w="3168" w:type="dxa"/>
+            <w:tcW w:w="3167" w:type="dxa"/>
             <w:tcBorders>
+              <w:top w:val="single" w:sz="6" w:space="0" w:color="000001"/>
               <w:left w:val="single" w:sz="6" w:space="0" w:color="000001"/>
               <w:bottom w:val="single" w:sz="6" w:space="0" w:color="000001"/>
               <w:right w:val="single" w:sz="6" w:space="0" w:color="000001"/>
@@ -3384,6 +3671,7 @@
           <w:tcPr>
             <w:tcW w:w="1412" w:type="dxa"/>
             <w:tcBorders>
+              <w:top w:val="single" w:sz="6" w:space="0" w:color="000001"/>
               <w:left w:val="single" w:sz="6" w:space="0" w:color="000001"/>
               <w:bottom w:val="single" w:sz="6" w:space="0" w:color="000001"/>
               <w:right w:val="single" w:sz="6" w:space="0" w:color="000001"/>
@@ -3427,6 +3715,7 @@
           <w:tcPr>
             <w:tcW w:w="2030" w:type="dxa"/>
             <w:tcBorders>
+              <w:top w:val="single" w:sz="6" w:space="0" w:color="000001"/>
               <w:left w:val="single" w:sz="6" w:space="0" w:color="000001"/>
               <w:bottom w:val="single" w:sz="6" w:space="0" w:color="000001"/>
               <w:right w:val="single" w:sz="6" w:space="0" w:color="000001"/>
@@ -3460,8 +3749,9 @@
         </w:tc>
         <w:tc>
           <w:tcPr>
-            <w:tcW w:w="3905" w:type="dxa"/>
+            <w:tcW w:w="3906" w:type="dxa"/>
             <w:tcBorders>
+              <w:top w:val="single" w:sz="6" w:space="0" w:color="000001"/>
               <w:left w:val="single" w:sz="6" w:space="0" w:color="000001"/>
               <w:bottom w:val="single" w:sz="6" w:space="0" w:color="000001"/>
               <w:right w:val="single" w:sz="6" w:space="0" w:color="000001"/>
@@ -3495,8 +3785,9 @@
         </w:tc>
         <w:tc>
           <w:tcPr>
-            <w:tcW w:w="3168" w:type="dxa"/>
+            <w:tcW w:w="3167" w:type="dxa"/>
             <w:tcBorders>
+              <w:top w:val="single" w:sz="6" w:space="0" w:color="000001"/>
               <w:left w:val="single" w:sz="6" w:space="0" w:color="000001"/>
               <w:bottom w:val="single" w:sz="6" w:space="0" w:color="000001"/>
               <w:right w:val="single" w:sz="6" w:space="0" w:color="000001"/>
@@ -3535,6 +3826,7 @@
           <w:tcPr>
             <w:tcW w:w="1412" w:type="dxa"/>
             <w:tcBorders>
+              <w:top w:val="single" w:sz="6" w:space="0" w:color="000001"/>
               <w:left w:val="single" w:sz="6" w:space="0" w:color="000001"/>
               <w:bottom w:val="single" w:sz="6" w:space="0" w:color="000001"/>
               <w:right w:val="single" w:sz="6" w:space="0" w:color="000001"/>
@@ -3578,6 +3870,7 @@
           <w:tcPr>
             <w:tcW w:w="2030" w:type="dxa"/>
             <w:tcBorders>
+              <w:top w:val="single" w:sz="6" w:space="0" w:color="000001"/>
               <w:left w:val="single" w:sz="6" w:space="0" w:color="000001"/>
               <w:bottom w:val="single" w:sz="6" w:space="0" w:color="000001"/>
               <w:right w:val="single" w:sz="6" w:space="0" w:color="000001"/>
@@ -3611,8 +3904,9 @@
         </w:tc>
         <w:tc>
           <w:tcPr>
-            <w:tcW w:w="3905" w:type="dxa"/>
+            <w:tcW w:w="3906" w:type="dxa"/>
             <w:tcBorders>
+              <w:top w:val="single" w:sz="6" w:space="0" w:color="000001"/>
               <w:left w:val="single" w:sz="6" w:space="0" w:color="000001"/>
               <w:bottom w:val="single" w:sz="6" w:space="0" w:color="000001"/>
               <w:right w:val="single" w:sz="6" w:space="0" w:color="000001"/>
@@ -3646,8 +3940,9 @@
         </w:tc>
         <w:tc>
           <w:tcPr>
-            <w:tcW w:w="3168" w:type="dxa"/>
+            <w:tcW w:w="3167" w:type="dxa"/>
             <w:tcBorders>
+              <w:top w:val="single" w:sz="6" w:space="0" w:color="000001"/>
               <w:left w:val="single" w:sz="6" w:space="0" w:color="000001"/>
               <w:bottom w:val="single" w:sz="6" w:space="0" w:color="000001"/>
               <w:right w:val="single" w:sz="6" w:space="0" w:color="000001"/>
@@ -3686,6 +3981,7 @@
           <w:tcPr>
             <w:tcW w:w="1412" w:type="dxa"/>
             <w:tcBorders>
+              <w:top w:val="single" w:sz="6" w:space="0" w:color="000001"/>
               <w:left w:val="single" w:sz="6" w:space="0" w:color="000001"/>
               <w:bottom w:val="single" w:sz="6" w:space="0" w:color="000001"/>
               <w:right w:val="single" w:sz="6" w:space="0" w:color="000001"/>
@@ -3729,6 +4025,7 @@
           <w:tcPr>
             <w:tcW w:w="2030" w:type="dxa"/>
             <w:tcBorders>
+              <w:top w:val="single" w:sz="6" w:space="0" w:color="000001"/>
               <w:left w:val="single" w:sz="6" w:space="0" w:color="000001"/>
               <w:bottom w:val="single" w:sz="6" w:space="0" w:color="000001"/>
               <w:right w:val="single" w:sz="6" w:space="0" w:color="000001"/>
@@ -3762,8 +4059,9 @@
         </w:tc>
         <w:tc>
           <w:tcPr>
-            <w:tcW w:w="3905" w:type="dxa"/>
+            <w:tcW w:w="3906" w:type="dxa"/>
             <w:tcBorders>
+              <w:top w:val="single" w:sz="6" w:space="0" w:color="000001"/>
               <w:left w:val="single" w:sz="6" w:space="0" w:color="000001"/>
               <w:bottom w:val="single" w:sz="6" w:space="0" w:color="000001"/>
               <w:right w:val="single" w:sz="6" w:space="0" w:color="000001"/>
@@ -3797,8 +4095,9 @@
         </w:tc>
         <w:tc>
           <w:tcPr>
-            <w:tcW w:w="3168" w:type="dxa"/>
+            <w:tcW w:w="3167" w:type="dxa"/>
             <w:tcBorders>
+              <w:top w:val="single" w:sz="6" w:space="0" w:color="000001"/>
               <w:left w:val="single" w:sz="6" w:space="0" w:color="000001"/>
               <w:bottom w:val="single" w:sz="6" w:space="0" w:color="000001"/>
               <w:right w:val="single" w:sz="6" w:space="0" w:color="000001"/>
@@ -3837,6 +4136,7 @@
           <w:tcPr>
             <w:tcW w:w="1412" w:type="dxa"/>
             <w:tcBorders>
+              <w:top w:val="single" w:sz="6" w:space="0" w:color="000001"/>
               <w:left w:val="single" w:sz="6" w:space="0" w:color="000001"/>
               <w:bottom w:val="single" w:sz="6" w:space="0" w:color="000001"/>
               <w:right w:val="single" w:sz="6" w:space="0" w:color="000001"/>
@@ -3880,6 +4180,7 @@
           <w:tcPr>
             <w:tcW w:w="2030" w:type="dxa"/>
             <w:tcBorders>
+              <w:top w:val="single" w:sz="6" w:space="0" w:color="000001"/>
               <w:left w:val="single" w:sz="6" w:space="0" w:color="000001"/>
               <w:bottom w:val="single" w:sz="6" w:space="0" w:color="000001"/>
               <w:right w:val="single" w:sz="6" w:space="0" w:color="000001"/>
@@ -3913,8 +4214,9 @@
         </w:tc>
         <w:tc>
           <w:tcPr>
-            <w:tcW w:w="3905" w:type="dxa"/>
+            <w:tcW w:w="3906" w:type="dxa"/>
             <w:tcBorders>
+              <w:top w:val="single" w:sz="6" w:space="0" w:color="000001"/>
               <w:left w:val="single" w:sz="6" w:space="0" w:color="000001"/>
               <w:bottom w:val="single" w:sz="6" w:space="0" w:color="000001"/>
               <w:right w:val="single" w:sz="6" w:space="0" w:color="000001"/>
@@ -3948,8 +4250,9 @@
         </w:tc>
         <w:tc>
           <w:tcPr>
-            <w:tcW w:w="3168" w:type="dxa"/>
+            <w:tcW w:w="3167" w:type="dxa"/>
             <w:tcBorders>
+              <w:top w:val="single" w:sz="6" w:space="0" w:color="000001"/>
               <w:left w:val="single" w:sz="6" w:space="0" w:color="000001"/>
               <w:bottom w:val="single" w:sz="6" w:space="0" w:color="000001"/>
               <w:right w:val="single" w:sz="6" w:space="0" w:color="000001"/>
@@ -3988,6 +4291,7 @@
           <w:tcPr>
             <w:tcW w:w="1412" w:type="dxa"/>
             <w:tcBorders>
+              <w:top w:val="single" w:sz="6" w:space="0" w:color="000001"/>
               <w:left w:val="single" w:sz="6" w:space="0" w:color="000001"/>
               <w:bottom w:val="single" w:sz="6" w:space="0" w:color="000001"/>
               <w:right w:val="single" w:sz="6" w:space="0" w:color="000001"/>
@@ -4031,6 +4335,7 @@
           <w:tcPr>
             <w:tcW w:w="2030" w:type="dxa"/>
             <w:tcBorders>
+              <w:top w:val="single" w:sz="6" w:space="0" w:color="000001"/>
               <w:left w:val="single" w:sz="6" w:space="0" w:color="000001"/>
               <w:bottom w:val="single" w:sz="6" w:space="0" w:color="000001"/>
               <w:right w:val="single" w:sz="6" w:space="0" w:color="000001"/>
@@ -4064,8 +4369,9 @@
         </w:tc>
         <w:tc>
           <w:tcPr>
-            <w:tcW w:w="3905" w:type="dxa"/>
+            <w:tcW w:w="3906" w:type="dxa"/>
             <w:tcBorders>
+              <w:top w:val="single" w:sz="6" w:space="0" w:color="000001"/>
               <w:left w:val="single" w:sz="6" w:space="0" w:color="000001"/>
               <w:bottom w:val="single" w:sz="6" w:space="0" w:color="000001"/>
               <w:right w:val="single" w:sz="6" w:space="0" w:color="000001"/>
@@ -4099,8 +4405,9 @@
         </w:tc>
         <w:tc>
           <w:tcPr>
-            <w:tcW w:w="3168" w:type="dxa"/>
+            <w:tcW w:w="3167" w:type="dxa"/>
             <w:tcBorders>
+              <w:top w:val="single" w:sz="6" w:space="0" w:color="000001"/>
               <w:left w:val="single" w:sz="6" w:space="0" w:color="000001"/>
               <w:bottom w:val="single" w:sz="6" w:space="0" w:color="000001"/>
               <w:right w:val="single" w:sz="6" w:space="0" w:color="000001"/>
@@ -4139,6 +4446,7 @@
           <w:tcPr>
             <w:tcW w:w="1412" w:type="dxa"/>
             <w:tcBorders>
+              <w:top w:val="single" w:sz="6" w:space="0" w:color="000001"/>
               <w:left w:val="single" w:sz="6" w:space="0" w:color="000001"/>
               <w:bottom w:val="single" w:sz="6" w:space="0" w:color="000001"/>
               <w:right w:val="single" w:sz="6" w:space="0" w:color="000001"/>
@@ -4182,6 +4490,7 @@
           <w:tcPr>
             <w:tcW w:w="2030" w:type="dxa"/>
             <w:tcBorders>
+              <w:top w:val="single" w:sz="6" w:space="0" w:color="000001"/>
               <w:left w:val="single" w:sz="6" w:space="0" w:color="000001"/>
               <w:bottom w:val="single" w:sz="6" w:space="0" w:color="000001"/>
               <w:right w:val="single" w:sz="6" w:space="0" w:color="000001"/>
@@ -4215,8 +4524,9 @@
         </w:tc>
         <w:tc>
           <w:tcPr>
-            <w:tcW w:w="3905" w:type="dxa"/>
+            <w:tcW w:w="3906" w:type="dxa"/>
             <w:tcBorders>
+              <w:top w:val="single" w:sz="6" w:space="0" w:color="000001"/>
               <w:left w:val="single" w:sz="6" w:space="0" w:color="000001"/>
               <w:bottom w:val="single" w:sz="6" w:space="0" w:color="000001"/>
               <w:right w:val="single" w:sz="6" w:space="0" w:color="000001"/>
@@ -4250,8 +4560,9 @@
         </w:tc>
         <w:tc>
           <w:tcPr>
-            <w:tcW w:w="3168" w:type="dxa"/>
+            <w:tcW w:w="3167" w:type="dxa"/>
             <w:tcBorders>
+              <w:top w:val="single" w:sz="6" w:space="0" w:color="000001"/>
               <w:left w:val="single" w:sz="6" w:space="0" w:color="000001"/>
               <w:bottom w:val="single" w:sz="6" w:space="0" w:color="000001"/>
               <w:right w:val="single" w:sz="6" w:space="0" w:color="000001"/>
@@ -4290,6 +4601,7 @@
           <w:tcPr>
             <w:tcW w:w="1412" w:type="dxa"/>
             <w:tcBorders>
+              <w:top w:val="single" w:sz="6" w:space="0" w:color="000001"/>
               <w:left w:val="single" w:sz="6" w:space="0" w:color="000001"/>
               <w:bottom w:val="single" w:sz="6" w:space="0" w:color="000001"/>
               <w:right w:val="single" w:sz="6" w:space="0" w:color="000001"/>
@@ -4333,6 +4645,7 @@
           <w:tcPr>
             <w:tcW w:w="2030" w:type="dxa"/>
             <w:tcBorders>
+              <w:top w:val="single" w:sz="6" w:space="0" w:color="000001"/>
               <w:left w:val="single" w:sz="6" w:space="0" w:color="000001"/>
               <w:bottom w:val="single" w:sz="6" w:space="0" w:color="000001"/>
               <w:right w:val="single" w:sz="6" w:space="0" w:color="000001"/>
@@ -4366,8 +4679,9 @@
         </w:tc>
         <w:tc>
           <w:tcPr>
-            <w:tcW w:w="3905" w:type="dxa"/>
+            <w:tcW w:w="3906" w:type="dxa"/>
             <w:tcBorders>
+              <w:top w:val="single" w:sz="6" w:space="0" w:color="000001"/>
               <w:left w:val="single" w:sz="6" w:space="0" w:color="000001"/>
               <w:bottom w:val="single" w:sz="6" w:space="0" w:color="000001"/>
               <w:right w:val="single" w:sz="6" w:space="0" w:color="000001"/>
@@ -4401,8 +4715,9 @@
         </w:tc>
         <w:tc>
           <w:tcPr>
-            <w:tcW w:w="3168" w:type="dxa"/>
+            <w:tcW w:w="3167" w:type="dxa"/>
             <w:tcBorders>
+              <w:top w:val="single" w:sz="6" w:space="0" w:color="000001"/>
               <w:left w:val="single" w:sz="6" w:space="0" w:color="000001"/>
               <w:bottom w:val="single" w:sz="6" w:space="0" w:color="000001"/>
               <w:right w:val="single" w:sz="6" w:space="0" w:color="000001"/>
@@ -4441,6 +4756,7 @@
           <w:tcPr>
             <w:tcW w:w="1412" w:type="dxa"/>
             <w:tcBorders>
+              <w:top w:val="single" w:sz="6" w:space="0" w:color="000001"/>
               <w:left w:val="single" w:sz="6" w:space="0" w:color="000001"/>
               <w:bottom w:val="single" w:sz="6" w:space="0" w:color="000001"/>
               <w:right w:val="single" w:sz="6" w:space="0" w:color="000001"/>
@@ -4484,6 +4800,7 @@
           <w:tcPr>
             <w:tcW w:w="2030" w:type="dxa"/>
             <w:tcBorders>
+              <w:top w:val="single" w:sz="6" w:space="0" w:color="000001"/>
               <w:left w:val="single" w:sz="6" w:space="0" w:color="000001"/>
               <w:bottom w:val="single" w:sz="6" w:space="0" w:color="000001"/>
               <w:right w:val="single" w:sz="6" w:space="0" w:color="000001"/>
@@ -4517,8 +4834,9 @@
         </w:tc>
         <w:tc>
           <w:tcPr>
-            <w:tcW w:w="3905" w:type="dxa"/>
+            <w:tcW w:w="3906" w:type="dxa"/>
             <w:tcBorders>
+              <w:top w:val="single" w:sz="6" w:space="0" w:color="000001"/>
               <w:left w:val="single" w:sz="6" w:space="0" w:color="000001"/>
               <w:bottom w:val="single" w:sz="6" w:space="0" w:color="000001"/>
               <w:right w:val="single" w:sz="6" w:space="0" w:color="000001"/>
@@ -4552,8 +4870,9 @@
         </w:tc>
         <w:tc>
           <w:tcPr>
-            <w:tcW w:w="3168" w:type="dxa"/>
+            <w:tcW w:w="3167" w:type="dxa"/>
             <w:tcBorders>
+              <w:top w:val="single" w:sz="6" w:space="0" w:color="000001"/>
               <w:left w:val="single" w:sz="6" w:space="0" w:color="000001"/>
               <w:bottom w:val="single" w:sz="6" w:space="0" w:color="000001"/>
               <w:right w:val="single" w:sz="6" w:space="0" w:color="000001"/>
@@ -4592,6 +4911,7 @@
           <w:tcPr>
             <w:tcW w:w="1412" w:type="dxa"/>
             <w:tcBorders>
+              <w:top w:val="single" w:sz="6" w:space="0" w:color="000001"/>
               <w:left w:val="single" w:sz="6" w:space="0" w:color="000001"/>
               <w:bottom w:val="single" w:sz="6" w:space="0" w:color="000001"/>
               <w:right w:val="single" w:sz="6" w:space="0" w:color="000001"/>
@@ -4635,6 +4955,7 @@
           <w:tcPr>
             <w:tcW w:w="2030" w:type="dxa"/>
             <w:tcBorders>
+              <w:top w:val="single" w:sz="6" w:space="0" w:color="000001"/>
               <w:left w:val="single" w:sz="6" w:space="0" w:color="000001"/>
               <w:bottom w:val="single" w:sz="6" w:space="0" w:color="000001"/>
               <w:right w:val="single" w:sz="6" w:space="0" w:color="000001"/>
@@ -4668,8 +4989,9 @@
         </w:tc>
         <w:tc>
           <w:tcPr>
-            <w:tcW w:w="3905" w:type="dxa"/>
+            <w:tcW w:w="3906" w:type="dxa"/>
             <w:tcBorders>
+              <w:top w:val="single" w:sz="6" w:space="0" w:color="000001"/>
               <w:left w:val="single" w:sz="6" w:space="0" w:color="000001"/>
               <w:bottom w:val="single" w:sz="6" w:space="0" w:color="000001"/>
               <w:right w:val="single" w:sz="6" w:space="0" w:color="000001"/>
@@ -4703,8 +5025,9 @@
         </w:tc>
         <w:tc>
           <w:tcPr>
-            <w:tcW w:w="3168" w:type="dxa"/>
+            <w:tcW w:w="3167" w:type="dxa"/>
             <w:tcBorders>
+              <w:top w:val="single" w:sz="6" w:space="0" w:color="000001"/>
               <w:left w:val="single" w:sz="6" w:space="0" w:color="000001"/>
               <w:bottom w:val="single" w:sz="6" w:space="0" w:color="000001"/>
               <w:right w:val="single" w:sz="6" w:space="0" w:color="000001"/>
@@ -4743,6 +5066,7 @@
           <w:tcPr>
             <w:tcW w:w="1412" w:type="dxa"/>
             <w:tcBorders>
+              <w:top w:val="single" w:sz="6" w:space="0" w:color="000001"/>
               <w:left w:val="single" w:sz="6" w:space="0" w:color="000001"/>
               <w:bottom w:val="single" w:sz="6" w:space="0" w:color="000001"/>
               <w:right w:val="single" w:sz="6" w:space="0" w:color="000001"/>
@@ -4786,6 +5110,7 @@
           <w:tcPr>
             <w:tcW w:w="2030" w:type="dxa"/>
             <w:tcBorders>
+              <w:top w:val="single" w:sz="6" w:space="0" w:color="000001"/>
               <w:left w:val="single" w:sz="6" w:space="0" w:color="000001"/>
               <w:bottom w:val="single" w:sz="6" w:space="0" w:color="000001"/>
               <w:right w:val="single" w:sz="6" w:space="0" w:color="000001"/>
@@ -4819,8 +5144,9 @@
         </w:tc>
         <w:tc>
           <w:tcPr>
-            <w:tcW w:w="3905" w:type="dxa"/>
+            <w:tcW w:w="3906" w:type="dxa"/>
             <w:tcBorders>
+              <w:top w:val="single" w:sz="6" w:space="0" w:color="000001"/>
               <w:left w:val="single" w:sz="6" w:space="0" w:color="000001"/>
               <w:bottom w:val="single" w:sz="6" w:space="0" w:color="000001"/>
               <w:right w:val="single" w:sz="6" w:space="0" w:color="000001"/>
@@ -4854,8 +5180,9 @@
         </w:tc>
         <w:tc>
           <w:tcPr>
-            <w:tcW w:w="3168" w:type="dxa"/>
+            <w:tcW w:w="3167" w:type="dxa"/>
             <w:tcBorders>
+              <w:top w:val="single" w:sz="6" w:space="0" w:color="000001"/>
               <w:left w:val="single" w:sz="6" w:space="0" w:color="000001"/>
               <w:bottom w:val="single" w:sz="6" w:space="0" w:color="000001"/>
               <w:right w:val="single" w:sz="6" w:space="0" w:color="000001"/>
@@ -4894,6 +5221,7 @@
           <w:tcPr>
             <w:tcW w:w="1412" w:type="dxa"/>
             <w:tcBorders>
+              <w:top w:val="single" w:sz="6" w:space="0" w:color="000001"/>
               <w:left w:val="single" w:sz="6" w:space="0" w:color="000001"/>
               <w:bottom w:val="single" w:sz="6" w:space="0" w:color="000001"/>
               <w:right w:val="single" w:sz="6" w:space="0" w:color="000001"/>
@@ -4937,6 +5265,7 @@
           <w:tcPr>
             <w:tcW w:w="2030" w:type="dxa"/>
             <w:tcBorders>
+              <w:top w:val="single" w:sz="6" w:space="0" w:color="000001"/>
               <w:left w:val="single" w:sz="6" w:space="0" w:color="000001"/>
               <w:bottom w:val="single" w:sz="6" w:space="0" w:color="000001"/>
               <w:right w:val="single" w:sz="6" w:space="0" w:color="000001"/>
@@ -4970,8 +5299,9 @@
         </w:tc>
         <w:tc>
           <w:tcPr>
-            <w:tcW w:w="3905" w:type="dxa"/>
+            <w:tcW w:w="3906" w:type="dxa"/>
             <w:tcBorders>
+              <w:top w:val="single" w:sz="6" w:space="0" w:color="000001"/>
               <w:left w:val="single" w:sz="6" w:space="0" w:color="000001"/>
               <w:bottom w:val="single" w:sz="6" w:space="0" w:color="000001"/>
               <w:right w:val="single" w:sz="6" w:space="0" w:color="000001"/>
@@ -5005,8 +5335,9 @@
         </w:tc>
         <w:tc>
           <w:tcPr>
-            <w:tcW w:w="3168" w:type="dxa"/>
+            <w:tcW w:w="3167" w:type="dxa"/>
             <w:tcBorders>
+              <w:top w:val="single" w:sz="6" w:space="0" w:color="000001"/>
               <w:left w:val="single" w:sz="6" w:space="0" w:color="000001"/>
               <w:bottom w:val="single" w:sz="6" w:space="0" w:color="000001"/>
               <w:right w:val="single" w:sz="6" w:space="0" w:color="000001"/>
@@ -5045,6 +5376,7 @@
           <w:tcPr>
             <w:tcW w:w="1412" w:type="dxa"/>
             <w:tcBorders>
+              <w:top w:val="single" w:sz="6" w:space="0" w:color="000001"/>
               <w:left w:val="single" w:sz="6" w:space="0" w:color="000001"/>
               <w:bottom w:val="single" w:sz="6" w:space="0" w:color="000001"/>
               <w:right w:val="single" w:sz="6" w:space="0" w:color="000001"/>
@@ -5088,6 +5420,7 @@
           <w:tcPr>
             <w:tcW w:w="2030" w:type="dxa"/>
             <w:tcBorders>
+              <w:top w:val="single" w:sz="6" w:space="0" w:color="000001"/>
               <w:left w:val="single" w:sz="6" w:space="0" w:color="000001"/>
               <w:bottom w:val="single" w:sz="6" w:space="0" w:color="000001"/>
               <w:right w:val="single" w:sz="6" w:space="0" w:color="000001"/>
@@ -5121,8 +5454,9 @@
         </w:tc>
         <w:tc>
           <w:tcPr>
-            <w:tcW w:w="3905" w:type="dxa"/>
+            <w:tcW w:w="3906" w:type="dxa"/>
             <w:tcBorders>
+              <w:top w:val="single" w:sz="6" w:space="0" w:color="000001"/>
               <w:left w:val="single" w:sz="6" w:space="0" w:color="000001"/>
               <w:bottom w:val="single" w:sz="6" w:space="0" w:color="000001"/>
               <w:right w:val="single" w:sz="6" w:space="0" w:color="000001"/>
@@ -5156,8 +5490,9 @@
         </w:tc>
         <w:tc>
           <w:tcPr>
-            <w:tcW w:w="3168" w:type="dxa"/>
+            <w:tcW w:w="3167" w:type="dxa"/>
             <w:tcBorders>
+              <w:top w:val="single" w:sz="6" w:space="0" w:color="000001"/>
               <w:left w:val="single" w:sz="6" w:space="0" w:color="000001"/>
               <w:bottom w:val="single" w:sz="6" w:space="0" w:color="000001"/>
               <w:right w:val="single" w:sz="6" w:space="0" w:color="000001"/>
@@ -5196,6 +5531,7 @@
           <w:tcPr>
             <w:tcW w:w="1412" w:type="dxa"/>
             <w:tcBorders>
+              <w:top w:val="single" w:sz="6" w:space="0" w:color="000001"/>
               <w:left w:val="single" w:sz="6" w:space="0" w:color="000001"/>
               <w:bottom w:val="single" w:sz="6" w:space="0" w:color="000001"/>
               <w:right w:val="single" w:sz="6" w:space="0" w:color="000001"/>
@@ -5239,6 +5575,7 @@
           <w:tcPr>
             <w:tcW w:w="2030" w:type="dxa"/>
             <w:tcBorders>
+              <w:top w:val="single" w:sz="6" w:space="0" w:color="000001"/>
               <w:left w:val="single" w:sz="6" w:space="0" w:color="000001"/>
               <w:bottom w:val="single" w:sz="6" w:space="0" w:color="000001"/>
               <w:right w:val="single" w:sz="6" w:space="0" w:color="000001"/>
@@ -5272,8 +5609,9 @@
         </w:tc>
         <w:tc>
           <w:tcPr>
-            <w:tcW w:w="3905" w:type="dxa"/>
+            <w:tcW w:w="3906" w:type="dxa"/>
             <w:tcBorders>
+              <w:top w:val="single" w:sz="6" w:space="0" w:color="000001"/>
               <w:left w:val="single" w:sz="6" w:space="0" w:color="000001"/>
               <w:bottom w:val="single" w:sz="6" w:space="0" w:color="000001"/>
               <w:right w:val="single" w:sz="6" w:space="0" w:color="000001"/>
@@ -5307,8 +5645,9 @@
         </w:tc>
         <w:tc>
           <w:tcPr>
-            <w:tcW w:w="3168" w:type="dxa"/>
+            <w:tcW w:w="3167" w:type="dxa"/>
             <w:tcBorders>
+              <w:top w:val="single" w:sz="6" w:space="0" w:color="000001"/>
               <w:left w:val="single" w:sz="6" w:space="0" w:color="000001"/>
               <w:bottom w:val="single" w:sz="6" w:space="0" w:color="000001"/>
               <w:right w:val="single" w:sz="6" w:space="0" w:color="000001"/>
@@ -5347,6 +5686,7 @@
           <w:tcPr>
             <w:tcW w:w="1412" w:type="dxa"/>
             <w:tcBorders>
+              <w:top w:val="single" w:sz="6" w:space="0" w:color="000001"/>
               <w:left w:val="single" w:sz="6" w:space="0" w:color="000001"/>
               <w:bottom w:val="single" w:sz="6" w:space="0" w:color="000001"/>
               <w:right w:val="single" w:sz="6" w:space="0" w:color="000001"/>
@@ -5390,6 +5730,7 @@
           <w:tcPr>
             <w:tcW w:w="2030" w:type="dxa"/>
             <w:tcBorders>
+              <w:top w:val="single" w:sz="6" w:space="0" w:color="000001"/>
               <w:left w:val="single" w:sz="6" w:space="0" w:color="000001"/>
               <w:bottom w:val="single" w:sz="6" w:space="0" w:color="000001"/>
               <w:right w:val="single" w:sz="6" w:space="0" w:color="000001"/>
@@ -5423,8 +5764,9 @@
         </w:tc>
         <w:tc>
           <w:tcPr>
-            <w:tcW w:w="3905" w:type="dxa"/>
+            <w:tcW w:w="3906" w:type="dxa"/>
             <w:tcBorders>
+              <w:top w:val="single" w:sz="6" w:space="0" w:color="000001"/>
               <w:left w:val="single" w:sz="6" w:space="0" w:color="000001"/>
               <w:bottom w:val="single" w:sz="6" w:space="0" w:color="000001"/>
               <w:right w:val="single" w:sz="6" w:space="0" w:color="000001"/>
@@ -5458,8 +5800,9 @@
         </w:tc>
         <w:tc>
           <w:tcPr>
-            <w:tcW w:w="3168" w:type="dxa"/>
+            <w:tcW w:w="3167" w:type="dxa"/>
             <w:tcBorders>
+              <w:top w:val="single" w:sz="6" w:space="0" w:color="000001"/>
               <w:left w:val="single" w:sz="6" w:space="0" w:color="000001"/>
               <w:bottom w:val="single" w:sz="6" w:space="0" w:color="000001"/>
               <w:right w:val="single" w:sz="6" w:space="0" w:color="000001"/>
@@ -5498,6 +5841,7 @@
           <w:tcPr>
             <w:tcW w:w="1412" w:type="dxa"/>
             <w:tcBorders>
+              <w:top w:val="single" w:sz="6" w:space="0" w:color="000001"/>
               <w:left w:val="single" w:sz="6" w:space="0" w:color="000001"/>
               <w:bottom w:val="single" w:sz="6" w:space="0" w:color="000001"/>
               <w:right w:val="single" w:sz="6" w:space="0" w:color="000001"/>
@@ -5541,6 +5885,7 @@
           <w:tcPr>
             <w:tcW w:w="2030" w:type="dxa"/>
             <w:tcBorders>
+              <w:top w:val="single" w:sz="6" w:space="0" w:color="000001"/>
               <w:left w:val="single" w:sz="6" w:space="0" w:color="000001"/>
               <w:bottom w:val="single" w:sz="6" w:space="0" w:color="000001"/>
               <w:right w:val="single" w:sz="6" w:space="0" w:color="000001"/>
@@ -5574,8 +5919,9 @@
         </w:tc>
         <w:tc>
           <w:tcPr>
-            <w:tcW w:w="3905" w:type="dxa"/>
+            <w:tcW w:w="3906" w:type="dxa"/>
             <w:tcBorders>
+              <w:top w:val="single" w:sz="6" w:space="0" w:color="000001"/>
               <w:left w:val="single" w:sz="6" w:space="0" w:color="000001"/>
               <w:bottom w:val="single" w:sz="6" w:space="0" w:color="000001"/>
               <w:right w:val="single" w:sz="6" w:space="0" w:color="000001"/>
@@ -5609,8 +5955,9 @@
         </w:tc>
         <w:tc>
           <w:tcPr>
-            <w:tcW w:w="3168" w:type="dxa"/>
+            <w:tcW w:w="3167" w:type="dxa"/>
             <w:tcBorders>
+              <w:top w:val="single" w:sz="6" w:space="0" w:color="000001"/>
               <w:left w:val="single" w:sz="6" w:space="0" w:color="000001"/>
               <w:bottom w:val="single" w:sz="6" w:space="0" w:color="000001"/>
               <w:right w:val="single" w:sz="6" w:space="0" w:color="000001"/>
@@ -5649,6 +5996,7 @@
           <w:tcPr>
             <w:tcW w:w="1412" w:type="dxa"/>
             <w:tcBorders>
+              <w:top w:val="single" w:sz="6" w:space="0" w:color="000001"/>
               <w:left w:val="single" w:sz="6" w:space="0" w:color="000001"/>
               <w:bottom w:val="single" w:sz="6" w:space="0" w:color="000001"/>
               <w:right w:val="single" w:sz="6" w:space="0" w:color="000001"/>
@@ -5692,6 +6040,7 @@
           <w:tcPr>
             <w:tcW w:w="2030" w:type="dxa"/>
             <w:tcBorders>
+              <w:top w:val="single" w:sz="6" w:space="0" w:color="000001"/>
               <w:left w:val="single" w:sz="6" w:space="0" w:color="000001"/>
               <w:bottom w:val="single" w:sz="6" w:space="0" w:color="000001"/>
               <w:right w:val="single" w:sz="6" w:space="0" w:color="000001"/>
@@ -5725,8 +6074,9 @@
         </w:tc>
         <w:tc>
           <w:tcPr>
-            <w:tcW w:w="3905" w:type="dxa"/>
+            <w:tcW w:w="3906" w:type="dxa"/>
             <w:tcBorders>
+              <w:top w:val="single" w:sz="6" w:space="0" w:color="000001"/>
               <w:left w:val="single" w:sz="6" w:space="0" w:color="000001"/>
               <w:bottom w:val="single" w:sz="6" w:space="0" w:color="000001"/>
               <w:right w:val="single" w:sz="6" w:space="0" w:color="000001"/>
@@ -5760,8 +6110,9 @@
         </w:tc>
         <w:tc>
           <w:tcPr>
-            <w:tcW w:w="3168" w:type="dxa"/>
+            <w:tcW w:w="3167" w:type="dxa"/>
             <w:tcBorders>
+              <w:top w:val="single" w:sz="6" w:space="0" w:color="000001"/>
               <w:left w:val="single" w:sz="6" w:space="0" w:color="000001"/>
               <w:bottom w:val="single" w:sz="6" w:space="0" w:color="000001"/>
               <w:right w:val="single" w:sz="6" w:space="0" w:color="000001"/>
@@ -5800,6 +6151,7 @@
           <w:tcPr>
             <w:tcW w:w="1412" w:type="dxa"/>
             <w:tcBorders>
+              <w:top w:val="double" w:sz="6" w:space="0" w:color="000001"/>
               <w:left w:val="single" w:sz="6" w:space="0" w:color="000001"/>
               <w:bottom w:val="double" w:sz="6" w:space="0" w:color="000001"/>
               <w:right w:val="single" w:sz="6" w:space="0" w:color="000001"/>
@@ -5843,6 +6195,7 @@
           <w:tcPr>
             <w:tcW w:w="2030" w:type="dxa"/>
             <w:tcBorders>
+              <w:top w:val="double" w:sz="6" w:space="0" w:color="000001"/>
               <w:left w:val="single" w:sz="6" w:space="0" w:color="000001"/>
               <w:bottom w:val="double" w:sz="6" w:space="0" w:color="000001"/>
               <w:right w:val="single" w:sz="6" w:space="0" w:color="000001"/>
@@ -5876,8 +6229,9 @@
         </w:tc>
         <w:tc>
           <w:tcPr>
-            <w:tcW w:w="3905" w:type="dxa"/>
+            <w:tcW w:w="3906" w:type="dxa"/>
             <w:tcBorders>
+              <w:top w:val="double" w:sz="6" w:space="0" w:color="000001"/>
               <w:left w:val="single" w:sz="6" w:space="0" w:color="000001"/>
               <w:bottom w:val="double" w:sz="6" w:space="0" w:color="000001"/>
               <w:right w:val="single" w:sz="6" w:space="0" w:color="000001"/>
@@ -5911,8 +6265,9 @@
         </w:tc>
         <w:tc>
           <w:tcPr>
-            <w:tcW w:w="3168" w:type="dxa"/>
+            <w:tcW w:w="3167" w:type="dxa"/>
             <w:tcBorders>
+              <w:top w:val="double" w:sz="6" w:space="0" w:color="000001"/>
               <w:left w:val="single" w:sz="6" w:space="0" w:color="000001"/>
               <w:bottom w:val="double" w:sz="6" w:space="0" w:color="000001"/>
               <w:right w:val="single" w:sz="6" w:space="0" w:color="000001"/>
@@ -6915,7 +7270,7 @@
       <w:pgNumType w:fmt="decimal"/>
       <w:formProt w:val="false"/>
       <w:textDirection w:val="lrTb"/>
-      <w:docGrid w:type="default" w:linePitch="240" w:charSpace="2047"/>
+      <w:docGrid w:type="default" w:linePitch="249" w:charSpace="2047"/>
     </w:sectPr>
   </w:body>
 </w:document>
@@ -6940,13 +7295,280 @@
       <w:fldChar w:fldCharType="separate"/>
     </w:r>
     <w:r>
-      <w:t>6</w:t>
+      <w:t>7</w:t>
     </w:r>
     <w:r>
       <w:fldChar w:fldCharType="end"/>
     </w:r>
   </w:p>
 </w:ftr>
+</file>
+
+<file path=word/numbering.xml><?xml version="1.0" encoding="utf-8"?>
+<w:numbering xmlns:w="http://schemas.openxmlformats.org/wordprocessingml/2006/main" xmlns:o="urn:schemas-microsoft-com:office:office" xmlns:r="http://schemas.openxmlformats.org/officeDocument/2006/relationships" xmlns:v="urn:schemas-microsoft-com:vml">
+  <w:abstractNum w:abstractNumId="1">
+    <w:lvl w:ilvl="0">
+      <w:start w:val="1"/>
+      <w:numFmt w:val="bullet"/>
+      <w:lvlText w:val=""/>
+      <w:lvlJc w:val="left"/>
+      <w:pPr>
+        <w:tabs>
+          <w:tab w:val="num" w:pos="720"/>
+        </w:tabs>
+        <w:ind w:left="720" w:hanging="360"/>
+      </w:pPr>
+      <w:rPr>
+        <w:rFonts w:ascii="Wingdings" w:hAnsi="Wingdings" w:cs="Wingdings" w:hint="default"/>
+      </w:rPr>
+    </w:lvl>
+    <w:lvl w:ilvl="1">
+      <w:start w:val="1"/>
+      <w:numFmt w:val="bullet"/>
+      <w:lvlText w:val=""/>
+      <w:lvlJc w:val="left"/>
+      <w:pPr>
+        <w:tabs>
+          <w:tab w:val="num" w:pos="1080"/>
+        </w:tabs>
+        <w:ind w:left="1080" w:hanging="360"/>
+      </w:pPr>
+      <w:rPr>
+        <w:rFonts w:ascii="Wingdings" w:hAnsi="Wingdings" w:cs="Wingdings" w:hint="default"/>
+      </w:rPr>
+    </w:lvl>
+    <w:lvl w:ilvl="2">
+      <w:start w:val="1"/>
+      <w:numFmt w:val="bullet"/>
+      <w:lvlText w:val=""/>
+      <w:lvlJc w:val="left"/>
+      <w:pPr>
+        <w:tabs>
+          <w:tab w:val="num" w:pos="1440"/>
+        </w:tabs>
+        <w:ind w:left="1440" w:hanging="360"/>
+      </w:pPr>
+      <w:rPr>
+        <w:rFonts w:ascii="Wingdings" w:hAnsi="Wingdings" w:cs="Wingdings" w:hint="default"/>
+      </w:rPr>
+    </w:lvl>
+    <w:lvl w:ilvl="3">
+      <w:start w:val="1"/>
+      <w:numFmt w:val="bullet"/>
+      <w:lvlText w:val=""/>
+      <w:lvlJc w:val="left"/>
+      <w:pPr>
+        <w:tabs>
+          <w:tab w:val="num" w:pos="1800"/>
+        </w:tabs>
+        <w:ind w:left="1800" w:hanging="360"/>
+      </w:pPr>
+      <w:rPr>
+        <w:rFonts w:ascii="Wingdings" w:hAnsi="Wingdings" w:cs="Wingdings" w:hint="default"/>
+      </w:rPr>
+    </w:lvl>
+    <w:lvl w:ilvl="4">
+      <w:start w:val="1"/>
+      <w:numFmt w:val="bullet"/>
+      <w:lvlText w:val=""/>
+      <w:lvlJc w:val="left"/>
+      <w:pPr>
+        <w:tabs>
+          <w:tab w:val="num" w:pos="2160"/>
+        </w:tabs>
+        <w:ind w:left="2160" w:hanging="360"/>
+      </w:pPr>
+      <w:rPr>
+        <w:rFonts w:ascii="Wingdings" w:hAnsi="Wingdings" w:cs="Wingdings" w:hint="default"/>
+      </w:rPr>
+    </w:lvl>
+    <w:lvl w:ilvl="5">
+      <w:start w:val="1"/>
+      <w:numFmt w:val="bullet"/>
+      <w:lvlText w:val=""/>
+      <w:lvlJc w:val="left"/>
+      <w:pPr>
+        <w:tabs>
+          <w:tab w:val="num" w:pos="2520"/>
+        </w:tabs>
+        <w:ind w:left="2520" w:hanging="360"/>
+      </w:pPr>
+      <w:rPr>
+        <w:rFonts w:ascii="Wingdings" w:hAnsi="Wingdings" w:cs="Wingdings" w:hint="default"/>
+      </w:rPr>
+    </w:lvl>
+    <w:lvl w:ilvl="6">
+      <w:start w:val="1"/>
+      <w:numFmt w:val="bullet"/>
+      <w:lvlText w:val=""/>
+      <w:lvlJc w:val="left"/>
+      <w:pPr>
+        <w:tabs>
+          <w:tab w:val="num" w:pos="2880"/>
+        </w:tabs>
+        <w:ind w:left="2880" w:hanging="360"/>
+      </w:pPr>
+      <w:rPr>
+        <w:rFonts w:ascii="Wingdings" w:hAnsi="Wingdings" w:cs="Wingdings" w:hint="default"/>
+      </w:rPr>
+    </w:lvl>
+    <w:lvl w:ilvl="7">
+      <w:start w:val="1"/>
+      <w:numFmt w:val="bullet"/>
+      <w:lvlText w:val=""/>
+      <w:lvlJc w:val="left"/>
+      <w:pPr>
+        <w:tabs>
+          <w:tab w:val="num" w:pos="3240"/>
+        </w:tabs>
+        <w:ind w:left="3240" w:hanging="360"/>
+      </w:pPr>
+      <w:rPr>
+        <w:rFonts w:ascii="Wingdings" w:hAnsi="Wingdings" w:cs="Wingdings" w:hint="default"/>
+      </w:rPr>
+    </w:lvl>
+    <w:lvl w:ilvl="8">
+      <w:start w:val="1"/>
+      <w:numFmt w:val="bullet"/>
+      <w:lvlText w:val=""/>
+      <w:lvlJc w:val="left"/>
+      <w:pPr>
+        <w:tabs>
+          <w:tab w:val="num" w:pos="3600"/>
+        </w:tabs>
+        <w:ind w:left="3600" w:hanging="360"/>
+      </w:pPr>
+      <w:rPr>
+        <w:rFonts w:ascii="Wingdings" w:hAnsi="Wingdings" w:cs="Wingdings" w:hint="default"/>
+      </w:rPr>
+    </w:lvl>
+  </w:abstractNum>
+  <w:abstractNum w:abstractNumId="2">
+    <w:lvl w:ilvl="0">
+      <w:start w:val="1"/>
+      <w:numFmt w:val="none"/>
+      <w:suff w:val="nothing"/>
+      <w:lvlText w:val=""/>
+      <w:lvlJc w:val="left"/>
+      <w:pPr>
+        <w:tabs>
+          <w:tab w:val="num" w:pos="432"/>
+        </w:tabs>
+        <w:ind w:left="432" w:hanging="432"/>
+      </w:pPr>
+    </w:lvl>
+    <w:lvl w:ilvl="1">
+      <w:start w:val="1"/>
+      <w:numFmt w:val="none"/>
+      <w:suff w:val="nothing"/>
+      <w:lvlText w:val=""/>
+      <w:lvlJc w:val="left"/>
+      <w:pPr>
+        <w:tabs>
+          <w:tab w:val="num" w:pos="576"/>
+        </w:tabs>
+        <w:ind w:left="576" w:hanging="576"/>
+      </w:pPr>
+    </w:lvl>
+    <w:lvl w:ilvl="2">
+      <w:start w:val="1"/>
+      <w:numFmt w:val="none"/>
+      <w:suff w:val="nothing"/>
+      <w:lvlText w:val=""/>
+      <w:lvlJc w:val="left"/>
+      <w:pPr>
+        <w:tabs>
+          <w:tab w:val="num" w:pos="720"/>
+        </w:tabs>
+        <w:ind w:left="720" w:hanging="720"/>
+      </w:pPr>
+    </w:lvl>
+    <w:lvl w:ilvl="3">
+      <w:start w:val="1"/>
+      <w:numFmt w:val="none"/>
+      <w:suff w:val="nothing"/>
+      <w:lvlText w:val=""/>
+      <w:lvlJc w:val="left"/>
+      <w:pPr>
+        <w:tabs>
+          <w:tab w:val="num" w:pos="864"/>
+        </w:tabs>
+        <w:ind w:left="864" w:hanging="864"/>
+      </w:pPr>
+    </w:lvl>
+    <w:lvl w:ilvl="4">
+      <w:start w:val="1"/>
+      <w:numFmt w:val="none"/>
+      <w:suff w:val="nothing"/>
+      <w:lvlText w:val=""/>
+      <w:lvlJc w:val="left"/>
+      <w:pPr>
+        <w:tabs>
+          <w:tab w:val="num" w:pos="1008"/>
+        </w:tabs>
+        <w:ind w:left="1008" w:hanging="1008"/>
+      </w:pPr>
+    </w:lvl>
+    <w:lvl w:ilvl="5">
+      <w:start w:val="1"/>
+      <w:numFmt w:val="none"/>
+      <w:suff w:val="nothing"/>
+      <w:lvlText w:val=""/>
+      <w:lvlJc w:val="left"/>
+      <w:pPr>
+        <w:tabs>
+          <w:tab w:val="num" w:pos="1152"/>
+        </w:tabs>
+        <w:ind w:left="1152" w:hanging="1152"/>
+      </w:pPr>
+    </w:lvl>
+    <w:lvl w:ilvl="6">
+      <w:start w:val="1"/>
+      <w:numFmt w:val="none"/>
+      <w:suff w:val="nothing"/>
+      <w:lvlText w:val=""/>
+      <w:lvlJc w:val="left"/>
+      <w:pPr>
+        <w:tabs>
+          <w:tab w:val="num" w:pos="1296"/>
+        </w:tabs>
+        <w:ind w:left="1296" w:hanging="1296"/>
+      </w:pPr>
+    </w:lvl>
+    <w:lvl w:ilvl="7">
+      <w:start w:val="1"/>
+      <w:numFmt w:val="none"/>
+      <w:suff w:val="nothing"/>
+      <w:lvlText w:val=""/>
+      <w:lvlJc w:val="left"/>
+      <w:pPr>
+        <w:tabs>
+          <w:tab w:val="num" w:pos="1440"/>
+        </w:tabs>
+        <w:ind w:left="1440" w:hanging="1440"/>
+      </w:pPr>
+    </w:lvl>
+    <w:lvl w:ilvl="8">
+      <w:start w:val="1"/>
+      <w:numFmt w:val="none"/>
+      <w:suff w:val="nothing"/>
+      <w:lvlText w:val=""/>
+      <w:lvlJc w:val="left"/>
+      <w:pPr>
+        <w:tabs>
+          <w:tab w:val="num" w:pos="1584"/>
+        </w:tabs>
+        <w:ind w:left="1584" w:hanging="1584"/>
+      </w:pPr>
+    </w:lvl>
+  </w:abstractNum>
+  <w:num w:numId="1">
+    <w:abstractNumId w:val="1"/>
+  </w:num>
+  <w:num w:numId="2">
+    <w:abstractNumId w:val="2"/>
+  </w:num>
+</w:numbering>
 </file>
 
 <file path=word/styles.xml><?xml version="1.0" encoding="utf-8"?>
@@ -7120,7 +7742,7 @@
     </w:pPr>
     <w:rPr>
       <w:rFonts w:ascii="Times New Roman" w:hAnsi="Times New Roman" w:eastAsia="Times New Roman" w:cs="Times New Roman"/>
-      <w:color w:val="auto"/>
+      <w:color w:val="00000A"/>
       <w:sz w:val="20"/>
       <w:szCs w:val="20"/>
       <w:lang w:val="en-IN" w:eastAsia="zh-CN" w:bidi="hi-IN"/>
@@ -7887,14 +8509,14 @@
     </w:pPr>
     <w:rPr>
       <w:rFonts w:ascii="Courier New" w:hAnsi="Courier New" w:eastAsia="Times New Roman" w:cs="Courier New"/>
-      <w:color w:val="auto"/>
+      <w:color w:val="00000A"/>
       <w:sz w:val="20"/>
       <w:szCs w:val="20"/>
       <w:lang w:val="en-IN" w:eastAsia="zh-CN" w:bidi="hi-IN"/>
     </w:rPr>
   </w:style>
-  <w:style w:type="paragraph" w:styleId="List1" w:customStyle="1">
-    <w:name w:val="List 2"/>
+  <w:style w:type="paragraph" w:styleId="List2" w:customStyle="1">
+    <w:name w:val="List Bullet 3"/>
     <w:basedOn w:val="Normal"/>
     <w:uiPriority w:val="99"/>
     <w:pPr>

</xml_diff>